<commit_message>
Commiting after adding new portrait image
</commit_message>
<xml_diff>
--- a/about-me.docx
+++ b/about-me.docx
@@ -56,7 +56,7 @@
         </w:p>
       </w:sdtContent>
     </w:sdt>
-    <w:bookmarkStart w:id="23" w:name="who-i-am-and-where-i-came-from"/>
+    <w:bookmarkStart w:id="25" w:name="who-i-am-and-where-i-came-from"/>
     <w:p>
       <w:pPr>
         <w:pStyle w:val="Heading1"/>
@@ -183,14 +183,14 @@
       <w:r>
         <w:drawing>
           <wp:inline>
-            <wp:extent cx="5334000" cy="3998400"/>
+            <wp:extent cx="5334000" cy="7112000"/>
             <wp:effectExtent b="0" l="0" r="0" t="0"/>
-            <wp:docPr descr="Chris snorkeling for stream amphibs in Cook Cr, OR" title="" id="1" name="Picture"/>
+            <wp:docPr descr="Chris snorkeling for stream amphibs in Cook Cr, OR" title="" id="23" name="Picture"/>
             <a:graphic>
               <a:graphicData uri="http://schemas.openxmlformats.org/drawingml/2006/picture">
                 <pic:pic>
                   <pic:nvPicPr>
-                    <pic:cNvPr descr="images/Chris_snorkeling.png" id="0" name="Picture"/>
+                    <pic:cNvPr descr="images/Chris_holding_CGP3_2022_03_19.jpg" id="24" name="Picture"/>
                     <pic:cNvPicPr>
                       <a:picLocks noChangeArrowheads="1" noChangeAspect="1"/>
                     </pic:cNvPicPr>
@@ -204,7 +204,7 @@
                   <pic:spPr bwMode="auto">
                     <a:xfrm>
                       <a:off x="0" y="0"/>
-                      <a:ext cx="5334000" cy="3998400"/>
+                      <a:ext cx="5334000" cy="7112000"/>
                     </a:xfrm>
                     <a:prstGeom prst="rect">
                       <a:avLst/>
@@ -231,8 +231,8 @@
         <w:t xml:space="preserve">Chris snorkeling for stream amphibs in Cook Cr, OR</w:t>
       </w:r>
     </w:p>
-    <w:bookmarkEnd w:id="23"/>
-    <w:bookmarkStart w:id="28" w:name="research-interests"/>
+    <w:bookmarkEnd w:id="25"/>
+    <w:bookmarkStart w:id="30" w:name="research-interests"/>
     <w:p>
       <w:pPr>
         <w:pStyle w:val="Heading1"/>
@@ -249,7 +249,7 @@
         <w:t xml:space="preserve">We strive to understand the evolutionary and ecological mechanisms that generate and maintain biological diversity using population genomics, experimental manipulations, and field studies. Our goal is to not only test basic evolutionary and ecological theory, but also directly inform policy and management decisions that will ultimately determine the fate of biodiversity.</w:t>
       </w:r>
     </w:p>
-    <w:bookmarkStart w:id="24" w:name="influential-papers"/>
+    <w:bookmarkStart w:id="26" w:name="influential-papers"/>
     <w:p>
       <w:pPr>
         <w:pStyle w:val="Heading2"/>
@@ -287,8 +287,8 @@
         <w:t xml:space="preserve">.</w:t>
       </w:r>
     </w:p>
-    <w:bookmarkEnd w:id="24"/>
-    <w:bookmarkStart w:id="25" w:name="the-mathematics-behind-my-research"/>
+    <w:bookmarkEnd w:id="26"/>
+    <w:bookmarkStart w:id="27" w:name="the-mathematics-behind-my-research"/>
     <w:p>
       <w:pPr>
         <w:pStyle w:val="Heading2"/>
@@ -434,8 +434,8 @@
         </m:oMath>
       </m:oMathPara>
     </w:p>
-    <w:bookmarkEnd w:id="25"/>
-    <w:bookmarkStart w:id="26" w:name="my-computing-experience"/>
+    <w:bookmarkEnd w:id="27"/>
+    <w:bookmarkStart w:id="28" w:name="my-computing-experience"/>
     <w:p>
       <w:pPr>
         <w:pStyle w:val="Heading2"/>
@@ -934,8 +934,8 @@
         <w:t xml:space="preserve">)</w:t>
       </w:r>
     </w:p>
-    <w:bookmarkEnd w:id="26"/>
-    <w:bookmarkStart w:id="27" w:name="what-i-hope-to-get-out-of-this-class"/>
+    <w:bookmarkEnd w:id="28"/>
+    <w:bookmarkStart w:id="29" w:name="what-i-hope-to-get-out-of-this-class"/>
     <w:p>
       <w:pPr>
         <w:pStyle w:val="Heading2"/>
@@ -1012,9 +1012,9 @@
         <w:t xml:space="preserve">.</w:t>
       </w:r>
     </w:p>
-    <w:bookmarkEnd w:id="27"/>
-    <w:bookmarkEnd w:id="28"/>
-    <w:bookmarkStart w:id="30" w:name="evaluating-some-r-code"/>
+    <w:bookmarkEnd w:id="29"/>
+    <w:bookmarkEnd w:id="30"/>
+    <w:bookmarkStart w:id="34" w:name="evaluating-some-r-code"/>
     <w:p>
       <w:pPr>
         <w:pStyle w:val="Heading1"/>
@@ -2472,18 +2472,18 @@
           <wp:inline>
             <wp:extent cx="5334000" cy="4267200"/>
             <wp:effectExtent b="0" l="0" r="0" t="0"/>
-            <wp:docPr descr="" title="" id="1" name="Picture"/>
+            <wp:docPr descr="" title="" id="32" name="Picture"/>
             <a:graphic>
               <a:graphicData uri="http://schemas.openxmlformats.org/drawingml/2006/picture">
                 <pic:pic>
                   <pic:nvPicPr>
-                    <pic:cNvPr descr="about-me_files/figure-docx/unnamed-chunk-3-1.png" id="0" name="Picture"/>
+                    <pic:cNvPr descr="about-me_files/figure-docx/unnamed-chunk-3-1.png" id="33" name="Picture"/>
                     <pic:cNvPicPr>
                       <a:picLocks noChangeArrowheads="1" noChangeAspect="1"/>
                     </pic:cNvPicPr>
                   </pic:nvPicPr>
                   <pic:blipFill>
-                    <a:blip r:embed="rId29"/>
+                    <a:blip r:embed="rId31"/>
                     <a:stretch>
                       <a:fillRect/>
                     </a:stretch>
@@ -2510,8 +2510,8 @@
         </w:drawing>
       </w:r>
     </w:p>
-    <w:bookmarkEnd w:id="30"/>
-    <w:bookmarkStart w:id="37" w:name="citations"/>
+    <w:bookmarkEnd w:id="34"/>
+    <w:bookmarkStart w:id="41" w:name="citations"/>
     <w:p>
       <w:pPr>
         <w:pStyle w:val="Heading1"/>
@@ -2520,8 +2520,8 @@
         <w:t xml:space="preserve">Citations</w:t>
       </w:r>
     </w:p>
-    <w:bookmarkStart w:id="36" w:name="refs"/>
-    <w:bookmarkStart w:id="31" w:name="ref-allendorf2010genomics"/>
+    <w:bookmarkStart w:id="40" w:name="refs"/>
+    <w:bookmarkStart w:id="35" w:name="ref-allendorf2010genomics"/>
     <w:p>
       <w:pPr>
         <w:pStyle w:val="Bibliography"/>
@@ -2552,8 +2552,8 @@
         <w:t xml:space="preserve">11 (10): 697–709.</w:t>
       </w:r>
     </w:p>
-    <w:bookmarkEnd w:id="31"/>
-    <w:bookmarkStart w:id="32" w:name="ref-funk1999small"/>
+    <w:bookmarkEnd w:id="35"/>
+    <w:bookmarkStart w:id="36" w:name="ref-funk1999small"/>
     <w:p>
       <w:pPr>
         <w:pStyle w:val="Bibliography"/>
@@ -2584,8 +2584,8 @@
         <w:t xml:space="preserve">8 (10): 1633–40.</w:t>
       </w:r>
     </w:p>
-    <w:bookmarkEnd w:id="32"/>
-    <w:bookmarkStart w:id="33" w:name="ref-slatkin1981estimating"/>
+    <w:bookmarkEnd w:id="36"/>
+    <w:bookmarkStart w:id="37" w:name="ref-slatkin1981estimating"/>
     <w:p>
       <w:pPr>
         <w:pStyle w:val="Bibliography"/>
@@ -2616,8 +2616,8 @@
         <w:t xml:space="preserve">99 (2): 323–35.</w:t>
       </w:r>
     </w:p>
-    <w:bookmarkEnd w:id="33"/>
-    <w:bookmarkStart w:id="35" w:name="ref-talla2020monarchgenomics"/>
+    <w:bookmarkEnd w:id="37"/>
+    <w:bookmarkStart w:id="39" w:name="ref-talla2020monarchgenomics"/>
     <w:p>
       <w:pPr>
         <w:pStyle w:val="Bibliography"/>
@@ -2647,7 +2647,7 @@
       <w:r>
         <w:t xml:space="preserve">29 (14): 2567–82. https://doi.org/</w:t>
       </w:r>
-      <w:hyperlink r:id="rId34">
+      <w:hyperlink r:id="rId38">
         <w:r>
           <w:rPr>
             <w:rStyle w:val="Hyperlink"/>
@@ -2659,9 +2659,9 @@
         <w:t xml:space="preserve">.</w:t>
       </w:r>
     </w:p>
-    <w:bookmarkEnd w:id="35"/>
-    <w:bookmarkEnd w:id="36"/>
-    <w:bookmarkEnd w:id="37"/>
+    <w:bookmarkEnd w:id="39"/>
+    <w:bookmarkEnd w:id="40"/>
+    <w:bookmarkEnd w:id="41"/>
     <w:sectPr/>
   </w:body>
 </w:document>
@@ -3492,7 +3492,7 @@
     <w:name w:val="ConstantTok"/>
     <w:basedOn w:val="VerbatimChar"/>
     <w:rPr>
-      <w:color w:val="000000"/>
+      <w:color w:val="8f5902"/>
       <w:shd w:val="clear" w:fill="f8f8f8"/>
     </w:rPr>
   </w:style>
@@ -3508,8 +3508,9 @@
     <w:name w:val="SpecialCharTok"/>
     <w:basedOn w:val="VerbatimChar"/>
     <w:rPr>
-      <w:color w:val="000000"/>
+      <w:color w:val="ce5c00"/>
       <w:shd w:val="clear" w:fill="f8f8f8"/>
+      <w:b/>
     </w:rPr>
   </w:style>
   <w:style w:type="character" w:customStyle="1" w:styleId="StringTok">
@@ -3594,8 +3595,9 @@
     <w:name w:val="FunctionTok"/>
     <w:basedOn w:val="VerbatimChar"/>
     <w:rPr>
-      <w:color w:val="000000"/>
+      <w:color w:val="204a87"/>
       <w:shd w:val="clear" w:fill="f8f8f8"/>
+      <w:b/>
     </w:rPr>
   </w:style>
   <w:style w:type="character" w:customStyle="1" w:styleId="VariableTok">
@@ -3651,7 +3653,7 @@
     <w:name w:val="AttributeTok"/>
     <w:basedOn w:val="VerbatimChar"/>
     <w:rPr>
-      <w:color w:val="c4a000"/>
+      <w:color w:val="204a87"/>
       <w:shd w:val="clear" w:fill="f8f8f8"/>
     </w:rPr>
   </w:style>

</xml_diff>

<commit_message>
Commiting after adding correct caption to new image.
</commit_message>
<xml_diff>
--- a/about-me.docx
+++ b/about-me.docx
@@ -70,7 +70,13 @@
         <w:pStyle w:val="FirstParagraph"/>
       </w:pPr>
       <w:r>
-        <w:t xml:space="preserve">I grew up in Oregon where I was lucky enough to live on a forested hill, which allowed me to spend countless hours playing in the woods.</w:t>
+        <w:t xml:space="preserve">I grew up in Oregon where I was lucky enough to live on a forested hill,</w:t>
+      </w:r>
+      <w:r>
+        <w:t xml:space="preserve"> </w:t>
+      </w:r>
+      <w:r>
+        <w:t xml:space="preserve">which allowed me to spend countless hours playing in the woods.</w:t>
       </w:r>
     </w:p>
     <w:p>
@@ -88,7 +94,19 @@
           <w:rPr>
             <w:rStyle w:val="Hyperlink"/>
           </w:rPr>
-          <w:t xml:space="preserve">Reed College</w:t>
+          <w:t xml:space="preserve">Reed</w:t>
+        </w:r>
+        <w:r>
+          <w:rPr>
+            <w:rStyle w:val="Hyperlink"/>
+          </w:rPr>
+          <w:t xml:space="preserve"> </w:t>
+        </w:r>
+        <w:r>
+          <w:rPr>
+            <w:rStyle w:val="Hyperlink"/>
+          </w:rPr>
+          <w:t xml:space="preserve">College</w:t>
         </w:r>
       </w:hyperlink>
       <w:r>
@@ -105,11 +123,35 @@
           <w:rPr>
             <w:rStyle w:val="Hyperlink"/>
           </w:rPr>
-          <w:t xml:space="preserve">Wesleyan University</w:t>
+          <w:t xml:space="preserve">Wesleyan</w:t>
+        </w:r>
+        <w:r>
+          <w:rPr>
+            <w:rStyle w:val="Hyperlink"/>
+          </w:rPr>
+          <w:t xml:space="preserve"> </w:t>
+        </w:r>
+        <w:r>
+          <w:rPr>
+            <w:rStyle w:val="Hyperlink"/>
+          </w:rPr>
+          <w:t xml:space="preserve">University</w:t>
         </w:r>
       </w:hyperlink>
       <w:r>
-        <w:t xml:space="preserve">. I ended up gaining expertise in evolutionary genetics from Dr. Fred Cohan at Wesleyan, and then Dr. Ron Burton at the Scripps Institute of Oceanography.</w:t>
+        <w:t xml:space="preserve">. I ended up gaining expertise in</w:t>
+      </w:r>
+      <w:r>
+        <w:t xml:space="preserve"> </w:t>
+      </w:r>
+      <w:r>
+        <w:t xml:space="preserve">evolutionary genetics from Dr. Fred Cohan at Wesleyan, and then Dr. Ron</w:t>
+      </w:r>
+      <w:r>
+        <w:t xml:space="preserve"> </w:t>
+      </w:r>
+      <w:r>
+        <w:t xml:space="preserve">Burton at the Scripps Institute of Oceanography.</w:t>
       </w:r>
     </w:p>
     <w:p>
@@ -173,7 +215,7 @@
         <w:pStyle w:val="FirstParagraph"/>
       </w:pPr>
       <w:r>
-        <w:t xml:space="preserve">Here’s a picture of me snorkeling in an amazing pool in a stream in Oregon.</w:t>
+        <w:t xml:space="preserve">Here’s a picture of me holding CGP3 at La Hacienda Águila.</w:t>
       </w:r>
     </w:p>
     <w:p>
@@ -228,7 +270,13 @@
         <w:pStyle w:val="ImageCaption"/>
       </w:pPr>
       <w:r>
-        <w:t xml:space="preserve">Chris snorkeling for stream amphibs in Cook Cr, OR</w:t>
+        <w:t xml:space="preserve">Chris snorkeling for stream amphibs in Cook Cr,</w:t>
+      </w:r>
+      <w:r>
+        <w:t xml:space="preserve"> </w:t>
+      </w:r>
+      <w:r>
+        <w:t xml:space="preserve">OR</w:t>
       </w:r>
     </w:p>
     <w:bookmarkEnd w:id="25"/>
@@ -246,7 +294,37 @@
         <w:pStyle w:val="FirstParagraph"/>
       </w:pPr>
       <w:r>
-        <w:t xml:space="preserve">We strive to understand the evolutionary and ecological mechanisms that generate and maintain biological diversity using population genomics, experimental manipulations, and field studies. Our goal is to not only test basic evolutionary and ecological theory, but also directly inform policy and management decisions that will ultimately determine the fate of biodiversity.</w:t>
+        <w:t xml:space="preserve">We strive to understand the evolutionary and ecological mechanisms that</w:t>
+      </w:r>
+      <w:r>
+        <w:t xml:space="preserve"> </w:t>
+      </w:r>
+      <w:r>
+        <w:t xml:space="preserve">generate and maintain biological diversity using population genomics,</w:t>
+      </w:r>
+      <w:r>
+        <w:t xml:space="preserve"> </w:t>
+      </w:r>
+      <w:r>
+        <w:t xml:space="preserve">experimental manipulations, and field studies. Our goal is to not only</w:t>
+      </w:r>
+      <w:r>
+        <w:t xml:space="preserve"> </w:t>
+      </w:r>
+      <w:r>
+        <w:t xml:space="preserve">test basic evolutionary and ecological theory, but also directly inform</w:t>
+      </w:r>
+      <w:r>
+        <w:t xml:space="preserve"> </w:t>
+      </w:r>
+      <w:r>
+        <w:t xml:space="preserve">policy and management decisions that will ultimately determine the fate</w:t>
+      </w:r>
+      <w:r>
+        <w:t xml:space="preserve"> </w:t>
+      </w:r>
+      <w:r>
+        <w:t xml:space="preserve">of biodiversity.</w:t>
       </w:r>
     </w:p>
     <w:bookmarkStart w:id="26" w:name="influential-papers"/>
@@ -263,7 +341,13 @@
         <w:pStyle w:val="FirstParagraph"/>
       </w:pPr>
       <w:r>
-        <w:t xml:space="preserve">A couple of papers that have shown me the power of genetics and genomics in conservation are</w:t>
+        <w:t xml:space="preserve">A couple of papers that have shown me the power of genetics and genomics</w:t>
+      </w:r>
+      <w:r>
+        <w:t xml:space="preserve"> </w:t>
+      </w:r>
+      <w:r>
+        <w:t xml:space="preserve">in conservation are</w:t>
       </w:r>
       <w:r>
         <w:t xml:space="preserve"> </w:t>
@@ -460,7 +544,31 @@
         </w:numPr>
       </w:pPr>
       <w:r>
-        <w:t xml:space="preserve">8th grade: Learned how to program in LOGO in Mr. Delegan’s class! LOGO was a teaching language that allowed students to write code for graphics. For my project, I wrote a program for a short video of a Seattle Seahawk NFL football player catching a football and then spiking it in the endzone!</w:t>
+        <w:t xml:space="preserve">8th grade: Learned how to program in LOGO in Mr. Delegan’s class!</w:t>
+      </w:r>
+      <w:r>
+        <w:t xml:space="preserve"> </w:t>
+      </w:r>
+      <w:r>
+        <w:t xml:space="preserve">LOGO was a teaching language that allowed students to write code for</w:t>
+      </w:r>
+      <w:r>
+        <w:t xml:space="preserve"> </w:t>
+      </w:r>
+      <w:r>
+        <w:t xml:space="preserve">graphics. For my project, I wrote a program for a short video of a</w:t>
+      </w:r>
+      <w:r>
+        <w:t xml:space="preserve"> </w:t>
+      </w:r>
+      <w:r>
+        <w:t xml:space="preserve">Seattle Seahawk NFL football player catching a football and then</w:t>
+      </w:r>
+      <w:r>
+        <w:t xml:space="preserve"> </w:t>
+      </w:r>
+      <w:r>
+        <w:t xml:space="preserve">spiking it in the endzone!</w:t>
       </w:r>
     </w:p>
     <w:p>
@@ -471,7 +579,25 @@
         </w:numPr>
       </w:pPr>
       <w:r>
-        <w:t xml:space="preserve">First year of graduate school at the University of Montana: I wrote simulations in Turbopascal vs. 7.0 to estimate Ne using the temporal method from simulated populations of known Ne. These simulations were published in my first first-authored paper</w:t>
+        <w:t xml:space="preserve">First year of graduate school at the University of Montana: I wrote</w:t>
+      </w:r>
+      <w:r>
+        <w:t xml:space="preserve"> </w:t>
+      </w:r>
+      <w:r>
+        <w:t xml:space="preserve">simulations in Turbopascal vs. 7.0 to estimate Ne using the temporal</w:t>
+      </w:r>
+      <w:r>
+        <w:t xml:space="preserve"> </w:t>
+      </w:r>
+      <w:r>
+        <w:t xml:space="preserve">method from simulated populations of known Ne. These simulations</w:t>
+      </w:r>
+      <w:r>
+        <w:t xml:space="preserve"> </w:t>
+      </w:r>
+      <w:r>
+        <w:t xml:space="preserve">were published in my first first-authored paper</w:t>
       </w:r>
       <w:r>
         <w:t xml:space="preserve"> </w:t>
@@ -491,7 +617,19 @@
         </w:numPr>
       </w:pPr>
       <w:r>
-        <w:t xml:space="preserve">Rest of graduate school: I wrote lots of Matlab code for Population Viability Analyses as part of my dissertation research on the effects of dispersal on population dynamics.</w:t>
+        <w:t xml:space="preserve">Rest of graduate school: I wrote lots of Matlab code for Population</w:t>
+      </w:r>
+      <w:r>
+        <w:t xml:space="preserve"> </w:t>
+      </w:r>
+      <w:r>
+        <w:t xml:space="preserve">Viability Analyses as part of my dissertation research on the</w:t>
+      </w:r>
+      <w:r>
+        <w:t xml:space="preserve"> </w:t>
+      </w:r>
+      <w:r>
+        <w:t xml:space="preserve">effects of dispersal on population dynamics.</w:t>
       </w:r>
     </w:p>
     <w:p>
@@ -502,7 +640,19 @@
         </w:numPr>
       </w:pPr>
       <w:r>
-        <w:t xml:space="preserve">Island fox project: I ran STACKS and custom scripts written by the Hohenlohe lab for a project on the evolutionary processes driving patterns of genetic variation in Channel Islands foxes.</w:t>
+        <w:t xml:space="preserve">Island fox project: I ran STACKS and custom scripts written by the</w:t>
+      </w:r>
+      <w:r>
+        <w:t xml:space="preserve"> </w:t>
+      </w:r>
+      <w:r>
+        <w:t xml:space="preserve">Hohenlohe lab for a project on the evolutionary processes driving</w:t>
+      </w:r>
+      <w:r>
+        <w:t xml:space="preserve"> </w:t>
+      </w:r>
+      <w:r>
+        <w:t xml:space="preserve">patterns of genetic variation in Channel Islands foxes.</w:t>
       </w:r>
     </w:p>
     <w:p>
@@ -513,7 +663,31 @@
         </w:numPr>
       </w:pPr>
       <w:r>
-        <w:t xml:space="preserve">I have always enjoyed the coding I have done, but have never had systematic training in computing or bioinformatics. It totally enjoyed this class two years ago, and got a lot out of it, but now need a refresher since I’m going to start doing a lot of WGS bioinformatics soon.</w:t>
+        <w:t xml:space="preserve">I have always enjoyed the coding I have done, but have never had</w:t>
+      </w:r>
+      <w:r>
+        <w:t xml:space="preserve"> </w:t>
+      </w:r>
+      <w:r>
+        <w:t xml:space="preserve">systematic training in computing or bioinformatics. It totally</w:t>
+      </w:r>
+      <w:r>
+        <w:t xml:space="preserve"> </w:t>
+      </w:r>
+      <w:r>
+        <w:t xml:space="preserve">enjoyed this class two years ago, and got a lot out of it, but now</w:t>
+      </w:r>
+      <w:r>
+        <w:t xml:space="preserve"> </w:t>
+      </w:r>
+      <w:r>
+        <w:t xml:space="preserve">need a refresher since I’m going to start doing a lot of WGS</w:t>
+      </w:r>
+      <w:r>
+        <w:t xml:space="preserve"> </w:t>
+      </w:r>
+      <w:r>
+        <w:t xml:space="preserve">bioinformatics soon.</w:t>
       </w:r>
     </w:p>
     <w:p>
@@ -961,7 +1135,25 @@
         <w:pStyle w:val="Compact"/>
       </w:pPr>
       <w:r>
-        <w:t xml:space="preserve">Learn a framework for conducting bioinformatic analyses. Although I have a solid grasp of pop gen theory, I didn’t have any formal bioinformatics training before I took this class two years ago, as this field was not taught to us when I was a grad student.</w:t>
+        <w:t xml:space="preserve">Learn a framework for conducting bioinformatic analyses. Although I</w:t>
+      </w:r>
+      <w:r>
+        <w:t xml:space="preserve"> </w:t>
+      </w:r>
+      <w:r>
+        <w:t xml:space="preserve">have a solid grasp of pop gen theory, I didn’t have any formal</w:t>
+      </w:r>
+      <w:r>
+        <w:t xml:space="preserve"> </w:t>
+      </w:r>
+      <w:r>
+        <w:t xml:space="preserve">bioinformatics training before I took this class two years ago, as</w:t>
+      </w:r>
+      <w:r>
+        <w:t xml:space="preserve"> </w:t>
+      </w:r>
+      <w:r>
+        <w:t xml:space="preserve">this field was not taught to us when I was a grad student.</w:t>
       </w:r>
       <w:r>
         <w:br/>
@@ -976,7 +1168,19 @@
         <w:pStyle w:val="Compact"/>
       </w:pPr>
       <w:r>
-        <w:t xml:space="preserve">I want to have a solid foundation in bioinformatics and computational biology so that I can provide my students and postdocs with better guidance in their research.</w:t>
+        <w:t xml:space="preserve">I want to have a solid foundation in bioinformatics and</w:t>
+      </w:r>
+      <w:r>
+        <w:t xml:space="preserve"> </w:t>
+      </w:r>
+      <w:r>
+        <w:t xml:space="preserve">computational biology so that I can provide my students and postdocs</w:t>
+      </w:r>
+      <w:r>
+        <w:t xml:space="preserve"> </w:t>
+      </w:r>
+      <w:r>
+        <w:t xml:space="preserve">with better guidance in their research.</w:t>
       </w:r>
     </w:p>
     <w:p>
@@ -988,7 +1192,25 @@
         <w:pStyle w:val="Compact"/>
       </w:pPr>
       <w:r>
-        <w:t xml:space="preserve">And, I would like to be able to lead my own genomics papers now and then too! This course will provide with the skills I need to be able to do this. I’m planning to lead a monarch butterfly WGS over the next couple/few years.</w:t>
+        <w:t xml:space="preserve">And, I would like to be able to lead my own genomics papers now and</w:t>
+      </w:r>
+      <w:r>
+        <w:t xml:space="preserve"> </w:t>
+      </w:r>
+      <w:r>
+        <w:t xml:space="preserve">then too! This course will provide with the skills I need to be able</w:t>
+      </w:r>
+      <w:r>
+        <w:t xml:space="preserve"> </w:t>
+      </w:r>
+      <w:r>
+        <w:t xml:space="preserve">to do this. I’m planning to lead a monarch butterfly WGS over the</w:t>
+      </w:r>
+      <w:r>
+        <w:t xml:space="preserve"> </w:t>
+      </w:r>
+      <w:r>
+        <w:t xml:space="preserve">next couple/few years.</w:t>
       </w:r>
     </w:p>
     <w:p>
@@ -1000,7 +1222,25 @@
         <w:pStyle w:val="Compact"/>
       </w:pPr>
       <w:r>
-        <w:t xml:space="preserve">Although it will likely take well into this year for my lab to collect WGS data (still have to hire the lab manager to do this), for now, I can play with the monarch reference genome and WGS data from this paper</w:t>
+        <w:t xml:space="preserve">Although it will likely take well into this year for my lab to</w:t>
+      </w:r>
+      <w:r>
+        <w:t xml:space="preserve"> </w:t>
+      </w:r>
+      <w:r>
+        <w:t xml:space="preserve">collect WGS data (still have to hire the lab manager to do this),</w:t>
+      </w:r>
+      <w:r>
+        <w:t xml:space="preserve"> </w:t>
+      </w:r>
+      <w:r>
+        <w:t xml:space="preserve">for now, I can play with the monarch reference genome and WGS data</w:t>
+      </w:r>
+      <w:r>
+        <w:t xml:space="preserve"> </w:t>
+      </w:r>
+      <w:r>
+        <w:t xml:space="preserve">from this paper</w:t>
       </w:r>
       <w:r>
         <w:t xml:space="preserve"> </w:t>

</xml_diff>